<commit_message>
add sub_group 1,2 domain_model_Traceability_Matrix
</commit_message>
<xml_diff>
--- a/UA_Domain_Model.docx
+++ b/UA_Domain_Model.docx
@@ -10661,6 +10661,228 @@
       <w:pPr>
         <w:jc w:val="left"/>
         <w:rPr>
+          <w:rFonts w:hint="eastAsia"/>
+          <w:sz w:val="26"/>
+          <w:szCs w:val="26"/>
+        </w:rPr>
+      </w:pPr>
+      <w:r>
+        <w:rPr>
+          <w:rFonts w:hint="eastAsia"/>
+          <w:sz w:val="26"/>
+          <w:szCs w:val="26"/>
+        </w:rPr>
+        <w:lastRenderedPageBreak/>
+        <w:t>T</w:t>
+      </w:r>
+      <w:r>
+        <w:rPr>
+          <w:sz w:val="26"/>
+          <w:szCs w:val="26"/>
+        </w:rPr>
+        <w:t xml:space="preserve">raceability Matrix for </w:t>
+      </w:r>
+      <w:r>
+        <w:rPr>
+          <w:rFonts w:hint="eastAsia"/>
+          <w:color w:val="FF0000"/>
+          <w:sz w:val="26"/>
+          <w:szCs w:val="26"/>
+        </w:rPr>
+        <w:t xml:space="preserve">로그인 기능 </w:t>
+      </w:r>
+      <w:r>
+        <w:rPr>
+          <w:rFonts w:hint="eastAsia"/>
+          <w:color w:val="ED7D31" w:themeColor="accent2"/>
+          <w:sz w:val="26"/>
+          <w:szCs w:val="26"/>
+        </w:rPr>
+        <w:t>(</w:t>
+      </w:r>
+      <w:r>
+        <w:rPr>
+          <w:color w:val="ED7D31" w:themeColor="accent2"/>
+          <w:sz w:val="26"/>
+          <w:szCs w:val="26"/>
+        </w:rPr>
+        <w:t>UC-1, UC-2, UC-3, UC-4)</w:t>
+      </w:r>
+    </w:p>
+    <w:p>
+      <w:pPr>
+        <w:jc w:val="left"/>
+        <w:rPr>
+          <w:rFonts w:hint="eastAsia"/>
+          <w:sz w:val="26"/>
+          <w:szCs w:val="26"/>
+        </w:rPr>
+      </w:pPr>
+      <w:r>
+        <w:rPr>
+          <w:noProof/>
+        </w:rPr>
+        <w:drawing>
+          <wp:inline distT="0" distB="0" distL="0" distR="0" wp14:anchorId="765EEE04" wp14:editId="0CDCEE7B">
+            <wp:extent cx="5731510" cy="3307080"/>
+            <wp:effectExtent l="0" t="0" r="2540" b="7620"/>
+            <wp:docPr id="2" name="그림 2"/>
+            <wp:cNvGraphicFramePr>
+              <a:graphicFrameLocks xmlns:a="http://schemas.openxmlformats.org/drawingml/2006/main" noChangeAspect="1"/>
+            </wp:cNvGraphicFramePr>
+            <a:graphic xmlns:a="http://schemas.openxmlformats.org/drawingml/2006/main">
+              <a:graphicData uri="http://schemas.openxmlformats.org/drawingml/2006/picture">
+                <pic:pic xmlns:pic="http://schemas.openxmlformats.org/drawingml/2006/picture">
+                  <pic:nvPicPr>
+                    <pic:cNvPr id="1" name=""/>
+                    <pic:cNvPicPr/>
+                  </pic:nvPicPr>
+                  <pic:blipFill>
+                    <a:blip r:embed="rId11"/>
+                    <a:stretch>
+                      <a:fillRect/>
+                    </a:stretch>
+                  </pic:blipFill>
+                  <pic:spPr>
+                    <a:xfrm>
+                      <a:off x="0" y="0"/>
+                      <a:ext cx="5731510" cy="3307080"/>
+                    </a:xfrm>
+                    <a:prstGeom prst="rect">
+                      <a:avLst/>
+                    </a:prstGeom>
+                  </pic:spPr>
+                </pic:pic>
+              </a:graphicData>
+            </a:graphic>
+          </wp:inline>
+        </w:drawing>
+      </w:r>
+    </w:p>
+    <w:p>
+      <w:pPr>
+        <w:jc w:val="left"/>
+        <w:rPr>
+          <w:b/>
+          <w:bCs/>
+          <w:color w:val="FF0000"/>
+          <w:sz w:val="32"/>
+          <w:szCs w:val="32"/>
+        </w:rPr>
+      </w:pPr>
+    </w:p>
+    <w:p>
+      <w:pPr>
+        <w:jc w:val="left"/>
+        <w:rPr>
+          <w:b/>
+          <w:bCs/>
+          <w:color w:val="FF0000"/>
+          <w:sz w:val="32"/>
+          <w:szCs w:val="32"/>
+        </w:rPr>
+      </w:pPr>
+    </w:p>
+    <w:p>
+      <w:pPr>
+        <w:jc w:val="left"/>
+        <w:rPr>
+          <w:b/>
+          <w:bCs/>
+          <w:color w:val="FF0000"/>
+          <w:sz w:val="32"/>
+          <w:szCs w:val="32"/>
+        </w:rPr>
+      </w:pPr>
+    </w:p>
+    <w:p>
+      <w:pPr>
+        <w:jc w:val="left"/>
+        <w:rPr>
+          <w:b/>
+          <w:bCs/>
+          <w:color w:val="FF0000"/>
+          <w:sz w:val="32"/>
+          <w:szCs w:val="32"/>
+        </w:rPr>
+      </w:pPr>
+    </w:p>
+    <w:p>
+      <w:pPr>
+        <w:jc w:val="left"/>
+        <w:rPr>
+          <w:b/>
+          <w:bCs/>
+          <w:color w:val="FF0000"/>
+          <w:sz w:val="32"/>
+          <w:szCs w:val="32"/>
+        </w:rPr>
+      </w:pPr>
+    </w:p>
+    <w:p>
+      <w:pPr>
+        <w:jc w:val="left"/>
+        <w:rPr>
+          <w:b/>
+          <w:bCs/>
+          <w:color w:val="FF0000"/>
+          <w:sz w:val="32"/>
+          <w:szCs w:val="32"/>
+        </w:rPr>
+      </w:pPr>
+    </w:p>
+    <w:p>
+      <w:pPr>
+        <w:jc w:val="left"/>
+        <w:rPr>
+          <w:b/>
+          <w:bCs/>
+          <w:color w:val="FF0000"/>
+          <w:sz w:val="32"/>
+          <w:szCs w:val="32"/>
+        </w:rPr>
+      </w:pPr>
+    </w:p>
+    <w:p>
+      <w:pPr>
+        <w:jc w:val="left"/>
+        <w:rPr>
+          <w:b/>
+          <w:bCs/>
+          <w:color w:val="FF0000"/>
+          <w:sz w:val="32"/>
+          <w:szCs w:val="32"/>
+        </w:rPr>
+      </w:pPr>
+    </w:p>
+    <w:p>
+      <w:pPr>
+        <w:jc w:val="left"/>
+        <w:rPr>
+          <w:b/>
+          <w:bCs/>
+          <w:color w:val="FF0000"/>
+          <w:sz w:val="32"/>
+          <w:szCs w:val="32"/>
+        </w:rPr>
+      </w:pPr>
+    </w:p>
+    <w:p>
+      <w:pPr>
+        <w:jc w:val="left"/>
+        <w:rPr>
+          <w:b/>
+          <w:bCs/>
+          <w:color w:val="FF0000"/>
+          <w:sz w:val="32"/>
+          <w:szCs w:val="32"/>
+        </w:rPr>
+      </w:pPr>
+    </w:p>
+    <w:p>
+      <w:pPr>
+        <w:jc w:val="left"/>
+        <w:rPr>
           <w:b/>
           <w:bCs/>
           <w:color w:val="FF0000"/>
@@ -14083,7 +14305,7 @@
                     </pic:cNvPicPr>
                   </pic:nvPicPr>
                   <pic:blipFill>
-                    <a:blip r:embed="rId11"/>
+                    <a:blip r:embed="rId12"/>
                     <a:stretch>
                       <a:fillRect/>
                     </a:stretch>
@@ -17321,7 +17543,7 @@
                     </pic:cNvPicPr>
                   </pic:nvPicPr>
                   <pic:blipFill>
-                    <a:blip r:embed="rId12"/>
+                    <a:blip r:embed="rId13"/>
                     <a:stretch>
                       <a:fillRect/>
                     </a:stretch>
@@ -20616,7 +20838,7 @@
                     </pic:cNvPicPr>
                   </pic:nvPicPr>
                   <pic:blipFill>
-                    <a:blip r:embed="rId13"/>
+                    <a:blip r:embed="rId14"/>
                     <a:stretch>
                       <a:fillRect/>
                     </a:stretch>
@@ -23633,7 +23855,7 @@
                     </pic:cNvPicPr>
                   </pic:nvPicPr>
                   <pic:blipFill>
-                    <a:blip r:embed="rId14"/>
+                    <a:blip r:embed="rId15"/>
                     <a:stretch>
                       <a:fillRect/>
                     </a:stretch>
@@ -23703,6 +23925,83 @@
           <w:szCs w:val="26"/>
         </w:rPr>
       </w:pPr>
+    </w:p>
+    <w:p>
+      <w:pPr>
+        <w:jc w:val="left"/>
+        <w:rPr>
+          <w:rFonts w:hint="eastAsia"/>
+          <w:sz w:val="26"/>
+          <w:szCs w:val="26"/>
+        </w:rPr>
+      </w:pPr>
+      <w:r>
+        <w:rPr>
+          <w:rFonts w:hint="eastAsia"/>
+          <w:sz w:val="26"/>
+          <w:szCs w:val="26"/>
+        </w:rPr>
+        <w:lastRenderedPageBreak/>
+        <w:t>T</w:t>
+      </w:r>
+      <w:r>
+        <w:rPr>
+          <w:sz w:val="26"/>
+          <w:szCs w:val="26"/>
+        </w:rPr>
+        <w:t xml:space="preserve">raceability Matrix for </w:t>
+      </w:r>
+      <w:r>
+        <w:rPr>
+          <w:rFonts w:hint="eastAsia"/>
+          <w:color w:val="FF0000"/>
+          <w:sz w:val="26"/>
+          <w:szCs w:val="26"/>
+        </w:rPr>
+        <w:t>경매 검색,</w:t>
+      </w:r>
+      <w:r>
+        <w:rPr>
+          <w:color w:val="FF0000"/>
+          <w:sz w:val="26"/>
+          <w:szCs w:val="26"/>
+        </w:rPr>
+        <w:t xml:space="preserve"> </w:t>
+      </w:r>
+      <w:r>
+        <w:rPr>
+          <w:rFonts w:hint="eastAsia"/>
+          <w:color w:val="FF0000"/>
+          <w:sz w:val="26"/>
+          <w:szCs w:val="26"/>
+        </w:rPr>
+        <w:t>추천</w:t>
+      </w:r>
+      <w:r>
+        <w:rPr>
+          <w:rFonts w:hint="eastAsia"/>
+          <w:sz w:val="26"/>
+          <w:szCs w:val="26"/>
+        </w:rPr>
+        <w:t xml:space="preserve"> </w:t>
+      </w:r>
+      <w:r>
+        <w:rPr>
+          <w:rFonts w:hint="eastAsia"/>
+          <w:color w:val="ED7D31" w:themeColor="accent2"/>
+          <w:sz w:val="26"/>
+          <w:szCs w:val="26"/>
+        </w:rPr>
+        <w:t>(</w:t>
+      </w:r>
+      <w:r>
+        <w:rPr>
+          <w:color w:val="ED7D31" w:themeColor="accent2"/>
+          <w:sz w:val="26"/>
+          <w:szCs w:val="26"/>
+        </w:rPr>
+        <w:t>UC-5, UC-6, UC-7, UC-8)</w:t>
+      </w:r>
     </w:p>
     <w:tbl>
       <w:tblPr>
@@ -27051,16 +27350,6 @@
       <w:pPr>
         <w:jc w:val="left"/>
         <w:rPr>
-          <w:rFonts w:hint="eastAsia"/>
-          <w:sz w:val="26"/>
-          <w:szCs w:val="26"/>
-        </w:rPr>
-      </w:pPr>
-    </w:p>
-    <w:p>
-      <w:pPr>
-        <w:jc w:val="left"/>
-        <w:rPr>
           <w:b/>
           <w:bCs/>
           <w:color w:val="FF0000"/>
@@ -30274,7 +30563,7 @@
                     </pic:cNvPicPr>
                   </pic:nvPicPr>
                   <pic:blipFill rotWithShape="1">
-                    <a:blip r:embed="rId15"/>
+                    <a:blip r:embed="rId16"/>
                     <a:stretch>
                       <a:fillRect/>
                     </a:stretch>
@@ -33613,7 +33902,7 @@
                     </pic:cNvPicPr>
                   </pic:nvPicPr>
                   <pic:blipFill rotWithShape="1">
-                    <a:blip r:embed="rId16"/>
+                    <a:blip r:embed="rId17"/>
                     <a:stretch>
                       <a:fillRect/>
                     </a:stretch>
@@ -36657,7 +36946,7 @@
                     </pic:cNvPicPr>
                   </pic:nvPicPr>
                   <pic:blipFill rotWithShape="1">
-                    <a:blip r:embed="rId17"/>
+                    <a:blip r:embed="rId18"/>
                     <a:stretch>
                       <a:fillRect/>
                     </a:stretch>
@@ -42292,7 +42581,7 @@
                     </pic:cNvPicPr>
                   </pic:nvPicPr>
                   <pic:blipFill rotWithShape="1">
-                    <a:blip r:embed="rId18"/>
+                    <a:blip r:embed="rId19"/>
                     <a:stretch>
                       <a:fillRect/>
                     </a:stretch>
@@ -46081,7 +46370,7 @@
                     </pic:cNvPicPr>
                   </pic:nvPicPr>
                   <pic:blipFill rotWithShape="1">
-                    <a:blip r:embed="rId19"/>
+                    <a:blip r:embed="rId20"/>
                     <a:stretch>
                       <a:fillRect/>
                     </a:stretch>
@@ -48542,6 +48831,7 @@
       <w:pPr>
         <w:jc w:val="left"/>
         <w:rPr>
+          <w:rFonts w:hint="eastAsia"/>
           <w:sz w:val="26"/>
           <w:szCs w:val="26"/>
         </w:rPr>
@@ -48568,7 +48858,7 @@
                     </pic:cNvPicPr>
                   </pic:nvPicPr>
                   <pic:blipFill rotWithShape="1">
-                    <a:blip r:embed="rId20"/>
+                    <a:blip r:embed="rId21"/>
                     <a:stretch>
                       <a:fillRect/>
                     </a:stretch>
@@ -48588,15 +48878,6 @@
           </wp:inline>
         </w:drawing>
       </w:r>
-    </w:p>
-    <w:p>
-      <w:pPr>
-        <w:jc w:val="left"/>
-        <w:rPr>
-          <w:sz w:val="26"/>
-          <w:szCs w:val="26"/>
-        </w:rPr>
-      </w:pPr>
     </w:p>
     <w:sectPr>
       <w:pgSz w:w="11906" w:h="16838"/>

</xml_diff>

<commit_message>
change FR,Use case number, insert traceability matirx
</commit_message>
<xml_diff>
--- a/UA_Domain_Model.docx
+++ b/UA_Domain_Model.docx
@@ -1,6 +1,6 @@
 
 <file path=word/document.xml><?xml version="1.0" encoding="utf-8"?>
-<w:document xmlns:wpc="http://schemas.microsoft.com/office/word/2010/wordprocessingCanvas" xmlns:cx="http://schemas.microsoft.com/office/drawing/2014/chartex" xmlns:cx1="http://schemas.microsoft.com/office/drawing/2015/9/8/chartex" xmlns:cx2="http://schemas.microsoft.com/office/drawing/2015/10/21/chartex" xmlns:cx3="http://schemas.microsoft.com/office/drawing/2016/5/9/chartex" xmlns:cx4="http://schemas.microsoft.com/office/drawing/2016/5/10/chartex" xmlns:cx5="http://schemas.microsoft.com/office/drawing/2016/5/11/chartex" xmlns:cx6="http://schemas.microsoft.com/office/drawing/2016/5/12/chartex" xmlns:cx7="http://schemas.microsoft.com/office/drawing/2016/5/13/chartex" xmlns:cx8="http://schemas.microsoft.com/office/drawing/2016/5/14/chartex" xmlns:mc="http://schemas.openxmlformats.org/markup-compatibility/2006" xmlns:aink="http://schemas.microsoft.com/office/drawing/2016/ink" xmlns:am3d="http://schemas.microsoft.com/office/drawing/2017/model3d" xmlns:o="urn:schemas-microsoft-com:office:office" xmlns:r="http://schemas.openxmlformats.org/officeDocument/2006/relationships" xmlns:m="http://schemas.openxmlformats.org/officeDocument/2006/math" xmlns:v="urn:schemas-microsoft-com:vml" xmlns:wp14="http://schemas.microsoft.com/office/word/2010/wordprocessingDrawing" xmlns:wp="http://schemas.openxmlformats.org/drawingml/2006/wordprocessingDrawing" xmlns:w10="urn:schemas-microsoft-com:office:word" xmlns:w="http://schemas.openxmlformats.org/wordprocessingml/2006/main" xmlns:w14="http://schemas.microsoft.com/office/word/2010/wordml" xmlns:w15="http://schemas.microsoft.com/office/word/2012/wordml" xmlns:w16cex="http://schemas.microsoft.com/office/word/2018/wordml/cex" xmlns:w16cid="http://schemas.microsoft.com/office/word/2016/wordml/cid" xmlns:w16="http://schemas.microsoft.com/office/word/2018/wordml" xmlns:w16se="http://schemas.microsoft.com/office/word/2015/wordml/symex" xmlns:wpg="http://schemas.microsoft.com/office/word/2010/wordprocessingGroup" xmlns:wpi="http://schemas.microsoft.com/office/word/2010/wordprocessingInk" xmlns:wne="http://schemas.microsoft.com/office/word/2006/wordml" xmlns:wps="http://schemas.microsoft.com/office/word/2010/wordprocessingShape" mc:Ignorable="w14 w15 w16se w16cid w16 w16cex wp14">
+<w:document xmlns:wpc="http://schemas.microsoft.com/office/word/2010/wordprocessingCanvas" xmlns:cx="http://schemas.microsoft.com/office/drawing/2014/chartex" xmlns:cx1="http://schemas.microsoft.com/office/drawing/2015/9/8/chartex" xmlns:cx2="http://schemas.microsoft.com/office/drawing/2015/10/21/chartex" xmlns:cx3="http://schemas.microsoft.com/office/drawing/2016/5/9/chartex" xmlns:cx4="http://schemas.microsoft.com/office/drawing/2016/5/10/chartex" xmlns:cx5="http://schemas.microsoft.com/office/drawing/2016/5/11/chartex" xmlns:cx6="http://schemas.microsoft.com/office/drawing/2016/5/12/chartex" xmlns:cx7="http://schemas.microsoft.com/office/drawing/2016/5/13/chartex" xmlns:cx8="http://schemas.microsoft.com/office/drawing/2016/5/14/chartex" xmlns:mc="http://schemas.openxmlformats.org/markup-compatibility/2006" xmlns:aink="http://schemas.microsoft.com/office/drawing/2016/ink" xmlns:am3d="http://schemas.microsoft.com/office/drawing/2017/model3d" xmlns:o="urn:schemas-microsoft-com:office:office" xmlns:r="http://schemas.openxmlformats.org/officeDocument/2006/relationships" xmlns:m="http://schemas.openxmlformats.org/officeDocument/2006/math" xmlns:v="urn:schemas-microsoft-com:vml" xmlns:wp14="http://schemas.microsoft.com/office/word/2010/wordprocessingDrawing" xmlns:wp="http://schemas.openxmlformats.org/drawingml/2006/wordprocessingDrawing" xmlns:w10="urn:schemas-microsoft-com:office:word" xmlns:w="http://schemas.openxmlformats.org/wordprocessingml/2006/main" xmlns:w14="http://schemas.microsoft.com/office/word/2010/wordml" xmlns:w15="http://schemas.microsoft.com/office/word/2012/wordml" xmlns:w16cex="http://schemas.microsoft.com/office/word/2018/wordml/cex" xmlns:w16cid="http://schemas.microsoft.com/office/word/2016/wordml/cid" xmlns:w16="http://schemas.microsoft.com/office/word/2018/wordml" xmlns:w16sdtdh="http://schemas.microsoft.com/office/word/2020/wordml/sdtdatahash" xmlns:w16se="http://schemas.microsoft.com/office/word/2015/wordml/symex" xmlns:wpg="http://schemas.microsoft.com/office/word/2010/wordprocessingGroup" xmlns:wpi="http://schemas.microsoft.com/office/word/2010/wordprocessingInk" xmlns:wne="http://schemas.microsoft.com/office/word/2006/wordml" xmlns:wps="http://schemas.microsoft.com/office/word/2010/wordprocessingShape" mc:Ignorable="w14 w15 w16se w16cid w16 w16cex w16sdtdh wp14">
   <w:body>
     <w:p>
       <w:pPr>
@@ -10533,7 +10533,6 @@
       <w:pPr>
         <w:jc w:val="left"/>
         <w:rPr>
-          <w:rFonts w:hint="eastAsia"/>
           <w:b/>
           <w:bCs/>
           <w:color w:val="FF0000"/>
@@ -24048,7 +24047,21 @@
                   <w14:bevel/>
                 </w14:textOutline>
               </w:rPr>
-              <w:t>UC1</w:t>
+              <w:t>UC</w:t>
+            </w:r>
+            <w:r>
+              <w:rPr>
+                <w:rFonts w:ascii="맑은 고딕" w:eastAsia="맑은 고딕" w:hAnsi="맑은 고딕" w:cs="맑은 고딕"/>
+                <w:kern w:val="2"/>
+                <w:sz w:val="32"/>
+                <w:szCs w:val="32"/>
+                <w14:textOutline w14:w="0" w14:cap="flat" w14:cmpd="sng" w14:algn="ctr">
+                  <w14:noFill/>
+                  <w14:prstDash w14:val="solid"/>
+                  <w14:bevel/>
+                </w14:textOutline>
+              </w:rPr>
+              <w:t>5</w:t>
             </w:r>
           </w:p>
         </w:tc>
@@ -24643,7 +24656,21 @@
                   <w14:bevel/>
                 </w14:textOutline>
               </w:rPr>
-              <w:t>UC2</w:t>
+              <w:t>UC</w:t>
+            </w:r>
+            <w:r>
+              <w:rPr>
+                <w:rFonts w:ascii="맑은 고딕" w:eastAsia="맑은 고딕" w:hAnsi="맑은 고딕" w:cs="맑은 고딕"/>
+                <w:kern w:val="2"/>
+                <w:sz w:val="32"/>
+                <w:szCs w:val="32"/>
+                <w14:textOutline w14:w="0" w14:cap="flat" w14:cmpd="sng" w14:algn="ctr">
+                  <w14:noFill/>
+                  <w14:prstDash w14:val="solid"/>
+                  <w14:bevel/>
+                </w14:textOutline>
+              </w:rPr>
+              <w:t>6</w:t>
             </w:r>
           </w:p>
         </w:tc>
@@ -25194,7 +25221,21 @@
                   <w14:bevel/>
                 </w14:textOutline>
               </w:rPr>
-              <w:t>UC3</w:t>
+              <w:t>UC</w:t>
+            </w:r>
+            <w:r>
+              <w:rPr>
+                <w:rFonts w:ascii="맑은 고딕" w:eastAsia="맑은 고딕" w:hAnsi="맑은 고딕" w:cs="맑은 고딕"/>
+                <w:kern w:val="2"/>
+                <w:sz w:val="32"/>
+                <w:szCs w:val="32"/>
+                <w14:textOutline w14:w="0" w14:cap="flat" w14:cmpd="sng" w14:algn="ctr">
+                  <w14:noFill/>
+                  <w14:prstDash w14:val="solid"/>
+                  <w14:bevel/>
+                </w14:textOutline>
+              </w:rPr>
+              <w:t>7</w:t>
             </w:r>
           </w:p>
         </w:tc>
@@ -25723,7 +25764,21 @@
                   <w14:bevel/>
                 </w14:textOutline>
               </w:rPr>
-              <w:t>UC4</w:t>
+              <w:t>UC</w:t>
+            </w:r>
+            <w:r>
+              <w:rPr>
+                <w:rFonts w:ascii="맑은 고딕" w:eastAsia="맑은 고딕" w:hAnsi="맑은 고딕" w:cs="맑은 고딕"/>
+                <w:kern w:val="2"/>
+                <w:sz w:val="32"/>
+                <w:szCs w:val="32"/>
+                <w14:textOutline w14:w="0" w14:cap="flat" w14:cmpd="sng" w14:algn="ctr">
+                  <w14:noFill/>
+                  <w14:prstDash w14:val="solid"/>
+                  <w14:bevel/>
+                </w14:textOutline>
+              </w:rPr>
+              <w:t>8</w:t>
             </w:r>
           </w:p>
         </w:tc>
@@ -26238,7 +26293,6 @@
       <w:pPr>
         <w:jc w:val="left"/>
         <w:rPr>
-          <w:rFonts w:hint="eastAsia"/>
           <w:sz w:val="26"/>
           <w:szCs w:val="26"/>
         </w:rPr>
@@ -29313,13 +29367,16 @@
       </w:pPr>
       <w:r>
         <w:rPr>
+          <w:rFonts w:hint="eastAsia"/>
           <w:noProof/>
+          <w:sz w:val="28"/>
+          <w:szCs w:val="32"/>
         </w:rPr>
         <w:drawing>
-          <wp:inline distT="0" distB="0" distL="0" distR="0" wp14:anchorId="20E74F4F" wp14:editId="1B4DFFBE">
-            <wp:extent cx="5731510" cy="2388870"/>
-            <wp:effectExtent l="0" t="0" r="2540" b="0"/>
-            <wp:docPr id="3" name="그림 11"/>
+          <wp:inline distT="0" distB="0" distL="0" distR="0" wp14:anchorId="1FF0369A" wp14:editId="5D6B80D8">
+            <wp:extent cx="5727700" cy="3460750"/>
+            <wp:effectExtent l="0" t="0" r="6350" b="6350"/>
+            <wp:docPr id="19" name="그림 19"/>
             <wp:cNvGraphicFramePr>
               <a:graphicFrameLocks xmlns:a="http://schemas.openxmlformats.org/drawingml/2006/main" noChangeAspect="1"/>
             </wp:cNvGraphicFramePr>
@@ -29327,25 +29384,36 @@
               <a:graphicData uri="http://schemas.openxmlformats.org/drawingml/2006/picture">
                 <pic:pic xmlns:pic="http://schemas.openxmlformats.org/drawingml/2006/picture">
                   <pic:nvPicPr>
-                    <pic:cNvPr id="2" name="그림 11"/>
+                    <pic:cNvPr id="0" name="Picture 1"/>
                     <pic:cNvPicPr>
-                      <a:picLocks noChangeAspect="1"/>
+                      <a:picLocks noChangeAspect="1" noChangeArrowheads="1"/>
                     </pic:cNvPicPr>
                   </pic:nvPicPr>
-                  <pic:blipFill rotWithShape="1">
-                    <a:blip r:embed="rId16"/>
+                  <pic:blipFill>
+                    <a:blip r:embed="rId16">
+                      <a:extLst>
+                        <a:ext uri="{28A0092B-C50C-407E-A947-70E740481C1C}">
+                          <a14:useLocalDpi xmlns:a14="http://schemas.microsoft.com/office/drawing/2010/main" val="0"/>
+                        </a:ext>
+                      </a:extLst>
+                    </a:blip>
+                    <a:srcRect/>
                     <a:stretch>
                       <a:fillRect/>
                     </a:stretch>
                   </pic:blipFill>
-                  <pic:spPr>
+                  <pic:spPr bwMode="auto">
                     <a:xfrm>
                       <a:off x="0" y="0"/>
-                      <a:ext cx="5731510" cy="2388870"/>
+                      <a:ext cx="5727700" cy="3460750"/>
                     </a:xfrm>
                     <a:prstGeom prst="rect">
                       <a:avLst/>
                     </a:prstGeom>
+                    <a:noFill/>
+                    <a:ln>
+                      <a:noFill/>
+                    </a:ln>
                   </pic:spPr>
                 </pic:pic>
               </a:graphicData>
@@ -29358,6 +29426,9 @@
       <w:pPr>
         <w:jc w:val="left"/>
         <w:rPr>
+          <w:b/>
+          <w:bCs/>
+          <w:color w:val="ED7D31" w:themeColor="accent2"/>
           <w:sz w:val="26"/>
           <w:szCs w:val="26"/>
         </w:rPr>
@@ -29394,6 +29465,15 @@
       <w:pPr>
         <w:jc w:val="left"/>
         <w:rPr>
+          <w:sz w:val="26"/>
+          <w:szCs w:val="26"/>
+        </w:rPr>
+      </w:pPr>
+    </w:p>
+    <w:p>
+      <w:pPr>
+        <w:jc w:val="left"/>
+        <w:rPr>
           <w:b/>
           <w:bCs/>
           <w:color w:val="ED7D31" w:themeColor="accent2"/>
@@ -29409,7 +29489,6 @@
           <w:sz w:val="26"/>
           <w:szCs w:val="26"/>
         </w:rPr>
-        <w:lastRenderedPageBreak/>
         <w:t>3</w:t>
       </w:r>
       <w:r>
@@ -30864,7 +30943,18 @@
                 <w:sz w:val="26"/>
                 <w:szCs w:val="26"/>
               </w:rPr>
-              <w:t>Page maker &lt;-&gt; Interface page</w:t>
+              <w:t xml:space="preserve">Page maker &lt;-&gt; </w:t>
+            </w:r>
+            <w:r>
+              <w:rPr>
+                <w:rFonts w:eastAsiaTheme="minorHAnsi" w:cs="굴림" w:hint="eastAsia"/>
+                <w:color w:val="000000"/>
+                <w:kern w:val="0"/>
+                <w:sz w:val="26"/>
+                <w:szCs w:val="26"/>
+              </w:rPr>
+              <w:lastRenderedPageBreak/>
+              <w:t>Interface page</w:t>
             </w:r>
           </w:p>
         </w:tc>
@@ -30906,6 +30996,7 @@
                 <w:sz w:val="26"/>
                 <w:szCs w:val="26"/>
               </w:rPr>
+              <w:lastRenderedPageBreak/>
               <w:t>인터페이스를 준비한다.</w:t>
             </w:r>
           </w:p>
@@ -31260,7 +31351,6 @@
           <w:sz w:val="26"/>
           <w:szCs w:val="26"/>
         </w:rPr>
-        <w:lastRenderedPageBreak/>
         <w:t xml:space="preserve">Extracting the Attributes for </w:t>
       </w:r>
       <w:r>
@@ -32522,13 +32612,17 @@
       </w:pPr>
       <w:r>
         <w:rPr>
+          <w:rFonts w:hint="eastAsia"/>
           <w:noProof/>
-        </w:rPr>
+          <w:sz w:val="28"/>
+          <w:szCs w:val="32"/>
+        </w:rPr>
+        <w:lastRenderedPageBreak/>
         <w:drawing>
-          <wp:inline distT="0" distB="0" distL="0" distR="0" wp14:anchorId="32764C66" wp14:editId="708B9728">
-            <wp:extent cx="5731510" cy="3944620"/>
-            <wp:effectExtent l="0" t="0" r="2540" b="0"/>
-            <wp:docPr id="4" name="그림 3"/>
+          <wp:inline distT="0" distB="0" distL="0" distR="0" wp14:anchorId="0CC68467" wp14:editId="36D21DCA">
+            <wp:extent cx="5441950" cy="4495800"/>
+            <wp:effectExtent l="0" t="0" r="6350" b="0"/>
+            <wp:docPr id="20" name="그림 20"/>
             <wp:cNvGraphicFramePr>
               <a:graphicFrameLocks xmlns:a="http://schemas.openxmlformats.org/drawingml/2006/main" noChangeAspect="1"/>
             </wp:cNvGraphicFramePr>
@@ -32536,25 +32630,36 @@
               <a:graphicData uri="http://schemas.openxmlformats.org/drawingml/2006/picture">
                 <pic:pic xmlns:pic="http://schemas.openxmlformats.org/drawingml/2006/picture">
                   <pic:nvPicPr>
-                    <pic:cNvPr id="2" name="그림 3"/>
+                    <pic:cNvPr id="0" name="Picture 2"/>
                     <pic:cNvPicPr>
-                      <a:picLocks noChangeAspect="1"/>
+                      <a:picLocks noChangeAspect="1" noChangeArrowheads="1"/>
                     </pic:cNvPicPr>
                   </pic:nvPicPr>
-                  <pic:blipFill rotWithShape="1">
-                    <a:blip r:embed="rId17"/>
+                  <pic:blipFill>
+                    <a:blip r:embed="rId17">
+                      <a:extLst>
+                        <a:ext uri="{28A0092B-C50C-407E-A947-70E740481C1C}">
+                          <a14:useLocalDpi xmlns:a14="http://schemas.microsoft.com/office/drawing/2010/main" val="0"/>
+                        </a:ext>
+                      </a:extLst>
+                    </a:blip>
+                    <a:srcRect/>
                     <a:stretch>
                       <a:fillRect/>
                     </a:stretch>
                   </pic:blipFill>
-                  <pic:spPr>
+                  <pic:spPr bwMode="auto">
                     <a:xfrm>
                       <a:off x="0" y="0"/>
-                      <a:ext cx="5731510" cy="3944620"/>
+                      <a:ext cx="5441950" cy="4495800"/>
                     </a:xfrm>
                     <a:prstGeom prst="rect">
                       <a:avLst/>
                     </a:prstGeom>
+                    <a:noFill/>
+                    <a:ln>
+                      <a:noFill/>
+                    </a:ln>
                   </pic:spPr>
                 </pic:pic>
               </a:graphicData>
@@ -32567,6 +32672,30 @@
       <w:pPr>
         <w:jc w:val="left"/>
         <w:rPr>
+          <w:b/>
+          <w:bCs/>
+          <w:color w:val="ED7D31" w:themeColor="accent2"/>
+          <w:sz w:val="26"/>
+          <w:szCs w:val="26"/>
+        </w:rPr>
+      </w:pPr>
+    </w:p>
+    <w:p>
+      <w:pPr>
+        <w:jc w:val="left"/>
+        <w:rPr>
+          <w:b/>
+          <w:bCs/>
+          <w:color w:val="ED7D31" w:themeColor="accent2"/>
+          <w:sz w:val="26"/>
+          <w:szCs w:val="26"/>
+        </w:rPr>
+      </w:pPr>
+    </w:p>
+    <w:p>
+      <w:pPr>
+        <w:jc w:val="left"/>
+        <w:rPr>
           <w:color w:val="5B9BD5" w:themeColor="accent5"/>
           <w:sz w:val="26"/>
           <w:szCs w:val="26"/>
@@ -32590,7 +32719,6 @@
           <w:sz w:val="26"/>
           <w:szCs w:val="26"/>
         </w:rPr>
-        <w:lastRenderedPageBreak/>
         <w:t>3</w:t>
       </w:r>
       <w:r>
@@ -33302,6 +33430,7 @@
                 <w:sz w:val="26"/>
                 <w:szCs w:val="26"/>
               </w:rPr>
+              <w:lastRenderedPageBreak/>
               <w:t>알맞지 않다는 경고문을 출력한다.</w:t>
             </w:r>
           </w:p>
@@ -34559,7 +34688,6 @@
           <w:sz w:val="26"/>
           <w:szCs w:val="26"/>
         </w:rPr>
-        <w:lastRenderedPageBreak/>
         <w:t xml:space="preserve">Extracting the Attributes for </w:t>
       </w:r>
       <w:r>
@@ -35520,13 +35648,17 @@
       </w:pPr>
       <w:r>
         <w:rPr>
+          <w:rFonts w:hint="eastAsia"/>
           <w:noProof/>
-        </w:rPr>
+          <w:sz w:val="28"/>
+          <w:szCs w:val="32"/>
+        </w:rPr>
+        <w:lastRenderedPageBreak/>
         <w:drawing>
-          <wp:inline distT="0" distB="0" distL="0" distR="0" wp14:anchorId="63C257D5" wp14:editId="31B06BAF">
-            <wp:extent cx="5143500" cy="3844636"/>
-            <wp:effectExtent l="0" t="0" r="0" b="3810"/>
-            <wp:docPr id="5" name="그림 7"/>
+          <wp:inline distT="0" distB="0" distL="0" distR="0" wp14:anchorId="20DCAAE1" wp14:editId="4C942C17">
+            <wp:extent cx="5099050" cy="4603750"/>
+            <wp:effectExtent l="0" t="0" r="6350" b="6350"/>
+            <wp:docPr id="3" name="그림 3"/>
             <wp:cNvGraphicFramePr>
               <a:graphicFrameLocks xmlns:a="http://schemas.openxmlformats.org/drawingml/2006/main" noChangeAspect="1"/>
             </wp:cNvGraphicFramePr>
@@ -35534,25 +35666,36 @@
               <a:graphicData uri="http://schemas.openxmlformats.org/drawingml/2006/picture">
                 <pic:pic xmlns:pic="http://schemas.openxmlformats.org/drawingml/2006/picture">
                   <pic:nvPicPr>
-                    <pic:cNvPr id="2" name="그림 7"/>
+                    <pic:cNvPr id="0" name="Picture 3"/>
                     <pic:cNvPicPr>
-                      <a:picLocks noChangeAspect="1"/>
+                      <a:picLocks noChangeAspect="1" noChangeArrowheads="1"/>
                     </pic:cNvPicPr>
                   </pic:nvPicPr>
-                  <pic:blipFill rotWithShape="1">
-                    <a:blip r:embed="rId18"/>
+                  <pic:blipFill>
+                    <a:blip r:embed="rId18">
+                      <a:extLst>
+                        <a:ext uri="{28A0092B-C50C-407E-A947-70E740481C1C}">
+                          <a14:useLocalDpi xmlns:a14="http://schemas.microsoft.com/office/drawing/2010/main" val="0"/>
+                        </a:ext>
+                      </a:extLst>
+                    </a:blip>
+                    <a:srcRect/>
                     <a:stretch>
                       <a:fillRect/>
                     </a:stretch>
                   </pic:blipFill>
-                  <pic:spPr>
+                  <pic:spPr bwMode="auto">
                     <a:xfrm>
                       <a:off x="0" y="0"/>
-                      <a:ext cx="5143500" cy="3844636"/>
+                      <a:ext cx="5099050" cy="4603750"/>
                     </a:xfrm>
                     <a:prstGeom prst="rect">
                       <a:avLst/>
                     </a:prstGeom>
+                    <a:noFill/>
+                    <a:ln>
+                      <a:noFill/>
+                    </a:ln>
                   </pic:spPr>
                 </pic:pic>
               </a:graphicData>
@@ -35616,7 +35759,6 @@
           <w:sz w:val="26"/>
           <w:szCs w:val="26"/>
         </w:rPr>
-        <w:lastRenderedPageBreak/>
         <w:t>3</w:t>
       </w:r>
       <w:r>
@@ -36180,6 +36322,7 @@
                 <w:sz w:val="24"/>
                 <w:szCs w:val="24"/>
               </w:rPr>
+              <w:lastRenderedPageBreak/>
               <w:t>기존 채팅기록에 대한 정보를 가진다.</w:t>
             </w:r>
           </w:p>
@@ -37761,7 +37904,6 @@
                 <w:sz w:val="24"/>
                 <w:szCs w:val="24"/>
               </w:rPr>
-              <w:lastRenderedPageBreak/>
               <w:t>채팅방 메이커 &lt;-&gt; 경매 입찰 정보</w:t>
             </w:r>
           </w:p>
@@ -38286,6 +38428,7 @@
                 <w:sz w:val="24"/>
                 <w:szCs w:val="24"/>
               </w:rPr>
+              <w:lastRenderedPageBreak/>
               <w:t>Controller &lt;-&gt; 완료 요청</w:t>
             </w:r>
           </w:p>
@@ -40784,6 +40927,7 @@
           <w:sz w:val="26"/>
           <w:szCs w:val="26"/>
         </w:rPr>
+        <w:lastRenderedPageBreak/>
         <w:t xml:space="preserve">Domain Model for </w:t>
       </w:r>
       <w:r>
@@ -40908,12 +41052,14 @@
       <w:r>
         <w:rPr>
           <w:noProof/>
+          <w:sz w:val="28"/>
+          <w:szCs w:val="32"/>
         </w:rPr>
         <w:drawing>
-          <wp:inline distT="0" distB="0" distL="0" distR="0" wp14:anchorId="7DC629C3" wp14:editId="363D1B6C">
-            <wp:extent cx="5576454" cy="5282045"/>
-            <wp:effectExtent l="0" t="0" r="5715" b="0"/>
-            <wp:docPr id="6" name="그림 15"/>
+          <wp:inline distT="0" distB="0" distL="0" distR="0" wp14:anchorId="033695DD" wp14:editId="601FEDE4">
+            <wp:extent cx="5391150" cy="6984211"/>
+            <wp:effectExtent l="0" t="0" r="0" b="7620"/>
+            <wp:docPr id="5" name="그림 5"/>
             <wp:cNvGraphicFramePr>
               <a:graphicFrameLocks xmlns:a="http://schemas.openxmlformats.org/drawingml/2006/main" noChangeAspect="1"/>
             </wp:cNvGraphicFramePr>
@@ -40921,25 +41067,36 @@
               <a:graphicData uri="http://schemas.openxmlformats.org/drawingml/2006/picture">
                 <pic:pic xmlns:pic="http://schemas.openxmlformats.org/drawingml/2006/picture">
                   <pic:nvPicPr>
-                    <pic:cNvPr id="2" name="그림 15"/>
+                    <pic:cNvPr id="0" name="Picture 5"/>
                     <pic:cNvPicPr>
-                      <a:picLocks noChangeAspect="1"/>
+                      <a:picLocks noChangeAspect="1" noChangeArrowheads="1"/>
                     </pic:cNvPicPr>
                   </pic:nvPicPr>
-                  <pic:blipFill rotWithShape="1">
-                    <a:blip r:embed="rId19"/>
+                  <pic:blipFill>
+                    <a:blip r:embed="rId19">
+                      <a:extLst>
+                        <a:ext uri="{28A0092B-C50C-407E-A947-70E740481C1C}">
+                          <a14:useLocalDpi xmlns:a14="http://schemas.microsoft.com/office/drawing/2010/main" val="0"/>
+                        </a:ext>
+                      </a:extLst>
+                    </a:blip>
+                    <a:srcRect/>
                     <a:stretch>
                       <a:fillRect/>
                     </a:stretch>
                   </pic:blipFill>
-                  <pic:spPr>
+                  <pic:spPr bwMode="auto">
                     <a:xfrm>
                       <a:off x="0" y="0"/>
-                      <a:ext cx="5576454" cy="5282045"/>
+                      <a:ext cx="5402188" cy="6998511"/>
                     </a:xfrm>
                     <a:prstGeom prst="rect">
                       <a:avLst/>
                     </a:prstGeom>
+                    <a:noFill/>
+                    <a:ln>
+                      <a:noFill/>
+                    </a:ln>
                   </pic:spPr>
                 </pic:pic>
               </a:graphicData>
@@ -40947,6 +41104,30 @@
           </wp:inline>
         </w:drawing>
       </w:r>
+    </w:p>
+    <w:p>
+      <w:pPr>
+        <w:jc w:val="left"/>
+        <w:rPr>
+          <w:b/>
+          <w:bCs/>
+          <w:color w:val="ED7D31" w:themeColor="accent2"/>
+          <w:sz w:val="26"/>
+          <w:szCs w:val="26"/>
+        </w:rPr>
+      </w:pPr>
+    </w:p>
+    <w:p>
+      <w:pPr>
+        <w:jc w:val="left"/>
+        <w:rPr>
+          <w:b/>
+          <w:bCs/>
+          <w:color w:val="ED7D31" w:themeColor="accent2"/>
+          <w:sz w:val="26"/>
+          <w:szCs w:val="26"/>
+        </w:rPr>
+      </w:pPr>
     </w:p>
     <w:p>
       <w:pPr>
@@ -44415,12 +44596,15 @@
       <w:r>
         <w:rPr>
           <w:noProof/>
-        </w:rPr>
+          <w:sz w:val="28"/>
+          <w:szCs w:val="32"/>
+        </w:rPr>
+        <w:lastRenderedPageBreak/>
         <w:drawing>
-          <wp:inline distT="0" distB="0" distL="0" distR="0" wp14:anchorId="6575111A" wp14:editId="571E1019">
-            <wp:extent cx="5593772" cy="4485409"/>
-            <wp:effectExtent l="0" t="0" r="6985" b="0"/>
-            <wp:docPr id="7" name="그림 17"/>
+          <wp:inline distT="0" distB="0" distL="0" distR="0" wp14:anchorId="0799CA9F" wp14:editId="31FEFC58">
+            <wp:extent cx="4997602" cy="5905500"/>
+            <wp:effectExtent l="0" t="0" r="0" b="0"/>
+            <wp:docPr id="6" name="그림 6"/>
             <wp:cNvGraphicFramePr>
               <a:graphicFrameLocks xmlns:a="http://schemas.openxmlformats.org/drawingml/2006/main" noChangeAspect="1"/>
             </wp:cNvGraphicFramePr>
@@ -44428,25 +44612,36 @@
               <a:graphicData uri="http://schemas.openxmlformats.org/drawingml/2006/picture">
                 <pic:pic xmlns:pic="http://schemas.openxmlformats.org/drawingml/2006/picture">
                   <pic:nvPicPr>
-                    <pic:cNvPr id="2" name="그림 17"/>
+                    <pic:cNvPr id="0" name="Picture 6"/>
                     <pic:cNvPicPr>
-                      <a:picLocks noChangeAspect="1"/>
+                      <a:picLocks noChangeAspect="1" noChangeArrowheads="1"/>
                     </pic:cNvPicPr>
                   </pic:nvPicPr>
-                  <pic:blipFill rotWithShape="1">
-                    <a:blip r:embed="rId20"/>
+                  <pic:blipFill>
+                    <a:blip r:embed="rId20">
+                      <a:extLst>
+                        <a:ext uri="{28A0092B-C50C-407E-A947-70E740481C1C}">
+                          <a14:useLocalDpi xmlns:a14="http://schemas.microsoft.com/office/drawing/2010/main" val="0"/>
+                        </a:ext>
+                      </a:extLst>
+                    </a:blip>
+                    <a:srcRect/>
                     <a:stretch>
                       <a:fillRect/>
                     </a:stretch>
                   </pic:blipFill>
-                  <pic:spPr>
+                  <pic:spPr bwMode="auto">
                     <a:xfrm>
                       <a:off x="0" y="0"/>
-                      <a:ext cx="5593772" cy="4485409"/>
+                      <a:ext cx="5009230" cy="5919241"/>
                     </a:xfrm>
                     <a:prstGeom prst="rect">
                       <a:avLst/>
                     </a:prstGeom>
+                    <a:noFill/>
+                    <a:ln>
+                      <a:noFill/>
+                    </a:ln>
                   </pic:spPr>
                 </pic:pic>
               </a:graphicData>
@@ -44483,7 +44678,6 @@
           <w:sz w:val="26"/>
           <w:szCs w:val="26"/>
         </w:rPr>
-        <w:lastRenderedPageBreak/>
         <w:t>3</w:t>
       </w:r>
       <w:r>
@@ -45064,6 +45258,7 @@
                 <w:sz w:val="26"/>
                 <w:szCs w:val="26"/>
               </w:rPr>
+              <w:lastRenderedPageBreak/>
               <w:t>비매너 사용자에 대해 신고를 요청한다.</w:t>
             </w:r>
           </w:p>
@@ -46713,7 +46908,6 @@
           <w:sz w:val="26"/>
           <w:szCs w:val="26"/>
         </w:rPr>
-        <w:lastRenderedPageBreak/>
         <w:t xml:space="preserve">Domain Model for </w:t>
       </w:r>
       <w:r>
@@ -46838,12 +47032,15 @@
       <w:r>
         <w:rPr>
           <w:noProof/>
-        </w:rPr>
+          <w:sz w:val="28"/>
+          <w:szCs w:val="32"/>
+        </w:rPr>
+        <w:lastRenderedPageBreak/>
         <w:drawing>
-          <wp:inline distT="0" distB="0" distL="0" distR="0" wp14:anchorId="6F377A7F" wp14:editId="345847E0">
-            <wp:extent cx="5731510" cy="3583940"/>
-            <wp:effectExtent l="0" t="0" r="2540" b="0"/>
-            <wp:docPr id="8" name="그림 19"/>
+          <wp:inline distT="0" distB="0" distL="0" distR="0" wp14:anchorId="32621CB1" wp14:editId="78F3846B">
+            <wp:extent cx="5467908" cy="3733800"/>
+            <wp:effectExtent l="0" t="0" r="0" b="0"/>
+            <wp:docPr id="7" name="그림 7"/>
             <wp:cNvGraphicFramePr>
               <a:graphicFrameLocks xmlns:a="http://schemas.openxmlformats.org/drawingml/2006/main" noChangeAspect="1"/>
             </wp:cNvGraphicFramePr>
@@ -46851,25 +47048,36 @@
               <a:graphicData uri="http://schemas.openxmlformats.org/drawingml/2006/picture">
                 <pic:pic xmlns:pic="http://schemas.openxmlformats.org/drawingml/2006/picture">
                   <pic:nvPicPr>
-                    <pic:cNvPr id="2" name="그림 19"/>
+                    <pic:cNvPr id="0" name="Picture 7"/>
                     <pic:cNvPicPr>
-                      <a:picLocks noChangeAspect="1"/>
+                      <a:picLocks noChangeAspect="1" noChangeArrowheads="1"/>
                     </pic:cNvPicPr>
                   </pic:nvPicPr>
-                  <pic:blipFill rotWithShape="1">
-                    <a:blip r:embed="rId21"/>
+                  <pic:blipFill>
+                    <a:blip r:embed="rId21">
+                      <a:extLst>
+                        <a:ext uri="{28A0092B-C50C-407E-A947-70E740481C1C}">
+                          <a14:useLocalDpi xmlns:a14="http://schemas.microsoft.com/office/drawing/2010/main" val="0"/>
+                        </a:ext>
+                      </a:extLst>
+                    </a:blip>
+                    <a:srcRect/>
                     <a:stretch>
                       <a:fillRect/>
                     </a:stretch>
                   </pic:blipFill>
-                  <pic:spPr>
+                  <pic:spPr bwMode="auto">
                     <a:xfrm>
                       <a:off x="0" y="0"/>
-                      <a:ext cx="5731510" cy="3583940"/>
+                      <a:ext cx="5471850" cy="3736492"/>
                     </a:xfrm>
                     <a:prstGeom prst="rect">
                       <a:avLst/>
                     </a:prstGeom>
+                    <a:noFill/>
+                    <a:ln>
+                      <a:noFill/>
+                    </a:ln>
                   </pic:spPr>
                 </pic:pic>
               </a:graphicData>
@@ -46985,6 +47193,15 @@
           <w:szCs w:val="26"/>
         </w:rPr>
       </w:pPr>
+    </w:p>
+    <w:p>
+      <w:pPr>
+        <w:jc w:val="left"/>
+        <w:rPr>
+          <w:sz w:val="26"/>
+          <w:szCs w:val="26"/>
+        </w:rPr>
+      </w:pPr>
       <w:r>
         <w:rPr>
           <w:rFonts w:hint="eastAsia"/>
@@ -47006,7 +47223,6 @@
       <w:pPr>
         <w:jc w:val="left"/>
         <w:rPr>
-          <w:rFonts w:hint="eastAsia"/>
           <w:sz w:val="26"/>
           <w:szCs w:val="26"/>
         </w:rPr>
@@ -47323,7 +47539,17 @@
                 <w:sz w:val="24"/>
                 <w:szCs w:val="24"/>
               </w:rPr>
-              <w:t>UC-1</w:t>
+              <w:t>UC-</w:t>
+            </w:r>
+            <w:r>
+              <w:rPr>
+                <w:rFonts w:ascii="맑은 고딕" w:eastAsia="맑은 고딕" w:hAnsi="맑은 고딕" w:cs="굴림"/>
+                <w:color w:val="000000"/>
+                <w:kern w:val="0"/>
+                <w:sz w:val="24"/>
+                <w:szCs w:val="24"/>
+              </w:rPr>
+              <w:t>9</w:t>
             </w:r>
           </w:p>
         </w:tc>
@@ -47365,7 +47591,17 @@
                 <w:sz w:val="24"/>
                 <w:szCs w:val="24"/>
               </w:rPr>
-              <w:t>UC-2</w:t>
+              <w:t>UC-</w:t>
+            </w:r>
+            <w:r>
+              <w:rPr>
+                <w:rFonts w:ascii="맑은 고딕" w:eastAsia="맑은 고딕" w:hAnsi="맑은 고딕" w:cs="굴림"/>
+                <w:color w:val="000000"/>
+                <w:kern w:val="0"/>
+                <w:sz w:val="24"/>
+                <w:szCs w:val="24"/>
+              </w:rPr>
+              <w:t>10</w:t>
             </w:r>
           </w:p>
         </w:tc>
@@ -47407,7 +47643,17 @@
                 <w:sz w:val="24"/>
                 <w:szCs w:val="24"/>
               </w:rPr>
-              <w:t>UC-3</w:t>
+              <w:t>UC-</w:t>
+            </w:r>
+            <w:r>
+              <w:rPr>
+                <w:rFonts w:ascii="맑은 고딕" w:eastAsia="맑은 고딕" w:hAnsi="맑은 고딕" w:cs="굴림"/>
+                <w:color w:val="000000"/>
+                <w:kern w:val="0"/>
+                <w:sz w:val="24"/>
+                <w:szCs w:val="24"/>
+              </w:rPr>
+              <w:t>11</w:t>
             </w:r>
           </w:p>
         </w:tc>
@@ -47449,7 +47695,17 @@
                 <w:sz w:val="24"/>
                 <w:szCs w:val="24"/>
               </w:rPr>
-              <w:t>UC-4</w:t>
+              <w:t>UC-</w:t>
+            </w:r>
+            <w:r>
+              <w:rPr>
+                <w:rFonts w:ascii="맑은 고딕" w:eastAsia="맑은 고딕" w:hAnsi="맑은 고딕" w:cs="굴림"/>
+                <w:color w:val="000000"/>
+                <w:kern w:val="0"/>
+                <w:sz w:val="24"/>
+                <w:szCs w:val="24"/>
+              </w:rPr>
+              <w:t>12</w:t>
             </w:r>
           </w:p>
         </w:tc>
@@ -47491,7 +47747,17 @@
                 <w:sz w:val="24"/>
                 <w:szCs w:val="24"/>
               </w:rPr>
-              <w:t>UC-5</w:t>
+              <w:t>UC-</w:t>
+            </w:r>
+            <w:r>
+              <w:rPr>
+                <w:rFonts w:ascii="맑은 고딕" w:eastAsia="맑은 고딕" w:hAnsi="맑은 고딕" w:cs="굴림"/>
+                <w:color w:val="000000"/>
+                <w:kern w:val="0"/>
+                <w:sz w:val="24"/>
+                <w:szCs w:val="24"/>
+              </w:rPr>
+              <w:t>13</w:t>
             </w:r>
           </w:p>
         </w:tc>
@@ -47533,7 +47799,17 @@
                 <w:sz w:val="24"/>
                 <w:szCs w:val="24"/>
               </w:rPr>
-              <w:t>UC-6</w:t>
+              <w:t>UC-</w:t>
+            </w:r>
+            <w:r>
+              <w:rPr>
+                <w:rFonts w:ascii="맑은 고딕" w:eastAsia="맑은 고딕" w:hAnsi="맑은 고딕" w:cs="굴림"/>
+                <w:color w:val="000000"/>
+                <w:kern w:val="0"/>
+                <w:sz w:val="24"/>
+                <w:szCs w:val="24"/>
+              </w:rPr>
+              <w:t>14</w:t>
             </w:r>
           </w:p>
         </w:tc>
@@ -53368,7 +53644,33 @@
       <w:pPr>
         <w:jc w:val="left"/>
         <w:rPr>
-          <w:rFonts w:hint="eastAsia"/>
+          <w:sz w:val="26"/>
+          <w:szCs w:val="26"/>
+        </w:rPr>
+      </w:pPr>
+    </w:p>
+    <w:p>
+      <w:pPr>
+        <w:jc w:val="left"/>
+        <w:rPr>
+          <w:sz w:val="26"/>
+          <w:szCs w:val="26"/>
+        </w:rPr>
+      </w:pPr>
+    </w:p>
+    <w:p>
+      <w:pPr>
+        <w:jc w:val="left"/>
+        <w:rPr>
+          <w:sz w:val="26"/>
+          <w:szCs w:val="26"/>
+        </w:rPr>
+      </w:pPr>
+    </w:p>
+    <w:p>
+      <w:pPr>
+        <w:jc w:val="left"/>
+        <w:rPr>
           <w:sz w:val="26"/>
           <w:szCs w:val="26"/>
         </w:rPr>
@@ -53385,7 +53687,7 @@
 </file>
 
 <file path=word/endnotes.xml><?xml version="1.0" encoding="utf-8"?>
-<w:endnotes xmlns:wpc="http://schemas.microsoft.com/office/word/2010/wordprocessingCanvas" xmlns:cx="http://schemas.microsoft.com/office/drawing/2014/chartex" xmlns:cx1="http://schemas.microsoft.com/office/drawing/2015/9/8/chartex" xmlns:cx2="http://schemas.microsoft.com/office/drawing/2015/10/21/chartex" xmlns:cx3="http://schemas.microsoft.com/office/drawing/2016/5/9/chartex" xmlns:cx4="http://schemas.microsoft.com/office/drawing/2016/5/10/chartex" xmlns:cx5="http://schemas.microsoft.com/office/drawing/2016/5/11/chartex" xmlns:cx6="http://schemas.microsoft.com/office/drawing/2016/5/12/chartex" xmlns:cx7="http://schemas.microsoft.com/office/drawing/2016/5/13/chartex" xmlns:cx8="http://schemas.microsoft.com/office/drawing/2016/5/14/chartex" xmlns:mc="http://schemas.openxmlformats.org/markup-compatibility/2006" xmlns:aink="http://schemas.microsoft.com/office/drawing/2016/ink" xmlns:am3d="http://schemas.microsoft.com/office/drawing/2017/model3d" xmlns:o="urn:schemas-microsoft-com:office:office" xmlns:r="http://schemas.openxmlformats.org/officeDocument/2006/relationships" xmlns:m="http://schemas.openxmlformats.org/officeDocument/2006/math" xmlns:v="urn:schemas-microsoft-com:vml" xmlns:wp14="http://schemas.microsoft.com/office/word/2010/wordprocessingDrawing" xmlns:wp="http://schemas.openxmlformats.org/drawingml/2006/wordprocessingDrawing" xmlns:w10="urn:schemas-microsoft-com:office:word" xmlns:w="http://schemas.openxmlformats.org/wordprocessingml/2006/main" xmlns:w14="http://schemas.microsoft.com/office/word/2010/wordml" xmlns:w15="http://schemas.microsoft.com/office/word/2012/wordml" xmlns:w16cex="http://schemas.microsoft.com/office/word/2018/wordml/cex" xmlns:w16cid="http://schemas.microsoft.com/office/word/2016/wordml/cid" xmlns:w16="http://schemas.microsoft.com/office/word/2018/wordml" xmlns:w16se="http://schemas.microsoft.com/office/word/2015/wordml/symex" xmlns:wpg="http://schemas.microsoft.com/office/word/2010/wordprocessingGroup" xmlns:wpi="http://schemas.microsoft.com/office/word/2010/wordprocessingInk" xmlns:wne="http://schemas.microsoft.com/office/word/2006/wordml" xmlns:wps="http://schemas.microsoft.com/office/word/2010/wordprocessingShape" mc:Ignorable="w14 w15 w16se w16cid w16 w16cex wp14">
+<w:endnotes xmlns:wpc="http://schemas.microsoft.com/office/word/2010/wordprocessingCanvas" xmlns:cx="http://schemas.microsoft.com/office/drawing/2014/chartex" xmlns:cx1="http://schemas.microsoft.com/office/drawing/2015/9/8/chartex" xmlns:cx2="http://schemas.microsoft.com/office/drawing/2015/10/21/chartex" xmlns:cx3="http://schemas.microsoft.com/office/drawing/2016/5/9/chartex" xmlns:cx4="http://schemas.microsoft.com/office/drawing/2016/5/10/chartex" xmlns:cx5="http://schemas.microsoft.com/office/drawing/2016/5/11/chartex" xmlns:cx6="http://schemas.microsoft.com/office/drawing/2016/5/12/chartex" xmlns:cx7="http://schemas.microsoft.com/office/drawing/2016/5/13/chartex" xmlns:cx8="http://schemas.microsoft.com/office/drawing/2016/5/14/chartex" xmlns:mc="http://schemas.openxmlformats.org/markup-compatibility/2006" xmlns:aink="http://schemas.microsoft.com/office/drawing/2016/ink" xmlns:am3d="http://schemas.microsoft.com/office/drawing/2017/model3d" xmlns:o="urn:schemas-microsoft-com:office:office" xmlns:r="http://schemas.openxmlformats.org/officeDocument/2006/relationships" xmlns:m="http://schemas.openxmlformats.org/officeDocument/2006/math" xmlns:v="urn:schemas-microsoft-com:vml" xmlns:wp14="http://schemas.microsoft.com/office/word/2010/wordprocessingDrawing" xmlns:wp="http://schemas.openxmlformats.org/drawingml/2006/wordprocessingDrawing" xmlns:w10="urn:schemas-microsoft-com:office:word" xmlns:w="http://schemas.openxmlformats.org/wordprocessingml/2006/main" xmlns:w14="http://schemas.microsoft.com/office/word/2010/wordml" xmlns:w15="http://schemas.microsoft.com/office/word/2012/wordml" xmlns:w16cex="http://schemas.microsoft.com/office/word/2018/wordml/cex" xmlns:w16cid="http://schemas.microsoft.com/office/word/2016/wordml/cid" xmlns:w16="http://schemas.microsoft.com/office/word/2018/wordml" xmlns:w16sdtdh="http://schemas.microsoft.com/office/word/2020/wordml/sdtdatahash" xmlns:w16se="http://schemas.microsoft.com/office/word/2015/wordml/symex" xmlns:wpg="http://schemas.microsoft.com/office/word/2010/wordprocessingGroup" xmlns:wpi="http://schemas.microsoft.com/office/word/2010/wordprocessingInk" xmlns:wne="http://schemas.microsoft.com/office/word/2006/wordml" xmlns:wps="http://schemas.microsoft.com/office/word/2010/wordprocessingShape" mc:Ignorable="w14 w15 w16se w16cid w16 w16cex w16sdtdh wp14">
   <w:endnote w:type="separator" w:id="-1">
     <w:p>
       <w:pPr>
@@ -53410,7 +53712,7 @@
 </file>
 
 <file path=word/footnotes.xml><?xml version="1.0" encoding="utf-8"?>
-<w:footnotes xmlns:wpc="http://schemas.microsoft.com/office/word/2010/wordprocessingCanvas" xmlns:cx="http://schemas.microsoft.com/office/drawing/2014/chartex" xmlns:cx1="http://schemas.microsoft.com/office/drawing/2015/9/8/chartex" xmlns:cx2="http://schemas.microsoft.com/office/drawing/2015/10/21/chartex" xmlns:cx3="http://schemas.microsoft.com/office/drawing/2016/5/9/chartex" xmlns:cx4="http://schemas.microsoft.com/office/drawing/2016/5/10/chartex" xmlns:cx5="http://schemas.microsoft.com/office/drawing/2016/5/11/chartex" xmlns:cx6="http://schemas.microsoft.com/office/drawing/2016/5/12/chartex" xmlns:cx7="http://schemas.microsoft.com/office/drawing/2016/5/13/chartex" xmlns:cx8="http://schemas.microsoft.com/office/drawing/2016/5/14/chartex" xmlns:mc="http://schemas.openxmlformats.org/markup-compatibility/2006" xmlns:aink="http://schemas.microsoft.com/office/drawing/2016/ink" xmlns:am3d="http://schemas.microsoft.com/office/drawing/2017/model3d" xmlns:o="urn:schemas-microsoft-com:office:office" xmlns:r="http://schemas.openxmlformats.org/officeDocument/2006/relationships" xmlns:m="http://schemas.openxmlformats.org/officeDocument/2006/math" xmlns:v="urn:schemas-microsoft-com:vml" xmlns:wp14="http://schemas.microsoft.com/office/word/2010/wordprocessingDrawing" xmlns:wp="http://schemas.openxmlformats.org/drawingml/2006/wordprocessingDrawing" xmlns:w10="urn:schemas-microsoft-com:office:word" xmlns:w="http://schemas.openxmlformats.org/wordprocessingml/2006/main" xmlns:w14="http://schemas.microsoft.com/office/word/2010/wordml" xmlns:w15="http://schemas.microsoft.com/office/word/2012/wordml" xmlns:w16cex="http://schemas.microsoft.com/office/word/2018/wordml/cex" xmlns:w16cid="http://schemas.microsoft.com/office/word/2016/wordml/cid" xmlns:w16="http://schemas.microsoft.com/office/word/2018/wordml" xmlns:w16se="http://schemas.microsoft.com/office/word/2015/wordml/symex" xmlns:wpg="http://schemas.microsoft.com/office/word/2010/wordprocessingGroup" xmlns:wpi="http://schemas.microsoft.com/office/word/2010/wordprocessingInk" xmlns:wne="http://schemas.microsoft.com/office/word/2006/wordml" xmlns:wps="http://schemas.microsoft.com/office/word/2010/wordprocessingShape" mc:Ignorable="w14 w15 w16se w16cid w16 w16cex wp14">
+<w:footnotes xmlns:wpc="http://schemas.microsoft.com/office/word/2010/wordprocessingCanvas" xmlns:cx="http://schemas.microsoft.com/office/drawing/2014/chartex" xmlns:cx1="http://schemas.microsoft.com/office/drawing/2015/9/8/chartex" xmlns:cx2="http://schemas.microsoft.com/office/drawing/2015/10/21/chartex" xmlns:cx3="http://schemas.microsoft.com/office/drawing/2016/5/9/chartex" xmlns:cx4="http://schemas.microsoft.com/office/drawing/2016/5/10/chartex" xmlns:cx5="http://schemas.microsoft.com/office/drawing/2016/5/11/chartex" xmlns:cx6="http://schemas.microsoft.com/office/drawing/2016/5/12/chartex" xmlns:cx7="http://schemas.microsoft.com/office/drawing/2016/5/13/chartex" xmlns:cx8="http://schemas.microsoft.com/office/drawing/2016/5/14/chartex" xmlns:mc="http://schemas.openxmlformats.org/markup-compatibility/2006" xmlns:aink="http://schemas.microsoft.com/office/drawing/2016/ink" xmlns:am3d="http://schemas.microsoft.com/office/drawing/2017/model3d" xmlns:o="urn:schemas-microsoft-com:office:office" xmlns:r="http://schemas.openxmlformats.org/officeDocument/2006/relationships" xmlns:m="http://schemas.openxmlformats.org/officeDocument/2006/math" xmlns:v="urn:schemas-microsoft-com:vml" xmlns:wp14="http://schemas.microsoft.com/office/word/2010/wordprocessingDrawing" xmlns:wp="http://schemas.openxmlformats.org/drawingml/2006/wordprocessingDrawing" xmlns:w10="urn:schemas-microsoft-com:office:word" xmlns:w="http://schemas.openxmlformats.org/wordprocessingml/2006/main" xmlns:w14="http://schemas.microsoft.com/office/word/2010/wordml" xmlns:w15="http://schemas.microsoft.com/office/word/2012/wordml" xmlns:w16cex="http://schemas.microsoft.com/office/word/2018/wordml/cex" xmlns:w16cid="http://schemas.microsoft.com/office/word/2016/wordml/cid" xmlns:w16="http://schemas.microsoft.com/office/word/2018/wordml" xmlns:w16sdtdh="http://schemas.microsoft.com/office/word/2020/wordml/sdtdatahash" xmlns:w16se="http://schemas.microsoft.com/office/word/2015/wordml/symex" xmlns:wpg="http://schemas.microsoft.com/office/word/2010/wordprocessingGroup" xmlns:wpi="http://schemas.microsoft.com/office/word/2010/wordprocessingInk" xmlns:wne="http://schemas.microsoft.com/office/word/2006/wordml" xmlns:wps="http://schemas.microsoft.com/office/word/2010/wordprocessingShape" mc:Ignorable="w14 w15 w16se w16cid w16 w16cex w16sdtdh wp14">
   <w:footnote w:type="separator" w:id="-1">
     <w:p>
       <w:pPr>
@@ -53435,7 +53737,7 @@
 </file>
 
 <file path=word/styles.xml><?xml version="1.0" encoding="utf-8"?>
-<w:styles xmlns:mc="http://schemas.openxmlformats.org/markup-compatibility/2006" xmlns:r="http://schemas.openxmlformats.org/officeDocument/2006/relationships" xmlns:w="http://schemas.openxmlformats.org/wordprocessingml/2006/main" xmlns:w14="http://schemas.microsoft.com/office/word/2010/wordml" xmlns:w15="http://schemas.microsoft.com/office/word/2012/wordml" xmlns:w16cex="http://schemas.microsoft.com/office/word/2018/wordml/cex" xmlns:w16cid="http://schemas.microsoft.com/office/word/2016/wordml/cid" xmlns:w16="http://schemas.microsoft.com/office/word/2018/wordml" xmlns:w16se="http://schemas.microsoft.com/office/word/2015/wordml/symex" mc:Ignorable="w14 w15 w16se w16cid w16 w16cex">
+<w:styles xmlns:mc="http://schemas.openxmlformats.org/markup-compatibility/2006" xmlns:r="http://schemas.openxmlformats.org/officeDocument/2006/relationships" xmlns:w="http://schemas.openxmlformats.org/wordprocessingml/2006/main" xmlns:w14="http://schemas.microsoft.com/office/word/2010/wordml" xmlns:w15="http://schemas.microsoft.com/office/word/2012/wordml" xmlns:w16cex="http://schemas.microsoft.com/office/word/2018/wordml/cex" xmlns:w16cid="http://schemas.microsoft.com/office/word/2016/wordml/cid" xmlns:w16="http://schemas.microsoft.com/office/word/2018/wordml" xmlns:w16sdtdh="http://schemas.microsoft.com/office/word/2020/wordml/sdtdatahash" xmlns:w16se="http://schemas.microsoft.com/office/word/2015/wordml/symex" mc:Ignorable="w14 w15 w16se w16cid w16 w16cex w16sdtdh">
   <w:docDefaults>
     <w:rPrDefault>
       <w:rPr>

</xml_diff>